<commit_message>
Added Hugo's student ID to documentation
</commit_message>
<xml_diff>
--- a/CART 351 Project 3 (WEBSITE BASE version 2)/Documentation/Andre_Neder-Hugo_Waterfall-Owen_Hill-Project_3.docx
+++ b/CART 351 Project 3 (WEBSITE BASE version 2)/Documentation/Andre_Neder-Hugo_Waterfall-Owen_Hill-Project_3.docx
@@ -106,6 +106,12 @@
         </w:rPr>
         <w:tab/>
         <w:t xml:space="preserve">| </w:t>
+      </w:r>
+      <w:r>
+        <w:rPr>
+          <w:rFonts w:ascii="Arial" w:hAnsi="Arial" w:cs="Arial"/>
+        </w:rPr>
+        <w:t>40245720</w:t>
       </w:r>
     </w:p>
     <w:p>
@@ -1416,7 +1422,7 @@
         </w:rPr>
         <w:lastRenderedPageBreak/>
         <w:drawing>
-          <wp:inline distT="0" distB="0" distL="0" distR="0" wp14:anchorId="01421879" wp14:editId="5FB19932">
+          <wp:inline distT="0" distB="0" distL="0" distR="0" wp14:anchorId="01421879" wp14:editId="5FDB8387">
             <wp:extent cx="5943600" cy="3644265"/>
             <wp:effectExtent l="0" t="0" r="0" b="635"/>
             <wp:docPr id="414813466" name="Picture 4" descr="A diagram of a text structure&#10;&#10;AI-generated content may be incorrect."/>
@@ -2749,7 +2755,6 @@
   <w:style w:type="character" w:default="1" w:styleId="DefaultParagraphFont">
     <w:name w:val="Default Paragraph Font"/>
     <w:uiPriority w:val="1"/>
-    <w:semiHidden/>
     <w:unhideWhenUsed/>
   </w:style>
   <w:style w:type="table" w:default="1" w:styleId="TableNormal">

</xml_diff>

<commit_message>
inserted changes to documentation
</commit_message>
<xml_diff>
--- a/CART 351 Project 3 (WEBSITE BASE version 2)/Documentation/Andre_Neder-Hugo_Waterfall-Owen_Hill-Project_3.docx
+++ b/CART 351 Project 3 (WEBSITE BASE version 2)/Documentation/Andre_Neder-Hugo_Waterfall-Owen_Hill-Project_3.docx
@@ -6,50 +6,19 @@
       <w:pPr>
         <w:rPr>
           <w:rFonts w:ascii="Arial" w:hAnsi="Arial" w:cs="Arial"/>
+          <w:b/>
+          <w:bCs/>
           <w:lang w:val="fr-CA"/>
         </w:rPr>
       </w:pPr>
       <w:r>
         <w:rPr>
           <w:rFonts w:ascii="Arial" w:hAnsi="Arial" w:cs="Arial"/>
+          <w:b/>
+          <w:bCs/>
           <w:lang w:val="fr-CA"/>
         </w:rPr>
-        <w:t>CART-</w:t>
-      </w:r>
-      <w:r>
-        <w:rPr>
-          <w:rFonts w:ascii="Arial" w:hAnsi="Arial" w:cs="Arial"/>
-          <w:lang w:val="fr-CA"/>
-        </w:rPr>
-        <w:t>351</w:t>
-      </w:r>
-      <w:r>
-        <w:rPr>
-          <w:rFonts w:ascii="Arial" w:hAnsi="Arial" w:cs="Arial"/>
-          <w:lang w:val="fr-CA"/>
-        </w:rPr>
-        <w:t>-22</w:t>
-      </w:r>
-      <w:r>
-        <w:rPr>
-          <w:rFonts w:ascii="Arial" w:hAnsi="Arial" w:cs="Arial"/>
-          <w:lang w:val="fr-CA"/>
-        </w:rPr>
-        <w:t>52</w:t>
-      </w:r>
-      <w:r>
-        <w:rPr>
-          <w:rFonts w:ascii="Arial" w:hAnsi="Arial" w:cs="Arial"/>
-          <w:lang w:val="fr-CA"/>
-        </w:rPr>
-        <w:t>-</w:t>
-      </w:r>
-      <w:r>
-        <w:rPr>
-          <w:rFonts w:ascii="Arial" w:hAnsi="Arial" w:cs="Arial"/>
-          <w:lang w:val="fr-CA"/>
-        </w:rPr>
-        <w:t>A</w:t>
+        <w:t>CART-351-2252-A</w:t>
       </w:r>
     </w:p>
     <w:p>
@@ -334,7 +303,7 @@
     </w:p>
     <w:p>
       <w:pPr>
-        <w:spacing w:line="360" w:lineRule="auto"/>
+        <w:spacing w:line="480" w:lineRule="auto"/>
         <w:ind w:firstLine="426"/>
         <w:rPr>
           <w:rFonts w:ascii="Arial" w:hAnsi="Arial" w:cs="Arial"/>
@@ -348,60 +317,30 @@
           <w:sz w:val="21"/>
           <w:szCs w:val="21"/>
         </w:rPr>
-        <w:t>As a group, we brainstormed a lot on what to do for this project at first</w:t>
-      </w:r>
-      <w:r>
-        <w:rPr>
-          <w:rFonts w:ascii="Arial" w:hAnsi="Arial" w:cs="Arial"/>
-          <w:sz w:val="21"/>
-          <w:szCs w:val="21"/>
-        </w:rPr>
-        <w:t>, and despite all the ideas</w:t>
-      </w:r>
-      <w:r>
-        <w:rPr>
-          <w:rFonts w:ascii="Arial" w:hAnsi="Arial" w:cs="Arial"/>
-          <w:sz w:val="21"/>
-          <w:szCs w:val="21"/>
-        </w:rPr>
-        <w:t xml:space="preserve"> that seem crazy right now,</w:t>
-      </w:r>
-      <w:r>
-        <w:rPr>
-          <w:rFonts w:ascii="Arial" w:hAnsi="Arial" w:cs="Arial"/>
-          <w:sz w:val="21"/>
-          <w:szCs w:val="21"/>
-        </w:rPr>
-        <w:t xml:space="preserve"> we decided to keep it as simple as possible, while making it visually appealing and interactive.</w:t>
-      </w:r>
-      <w:r>
-        <w:rPr>
-          <w:rFonts w:ascii="Arial" w:hAnsi="Arial" w:cs="Arial"/>
-          <w:sz w:val="21"/>
-          <w:szCs w:val="21"/>
-        </w:rPr>
-        <w:t xml:space="preserve"> Determined to work with data obtained from strings. A system in which users would type an entry and receive data stored in </w:t>
-      </w:r>
-      <w:r>
-        <w:rPr>
-          <w:rFonts w:ascii="Arial" w:hAnsi="Arial" w:cs="Arial"/>
-          <w:sz w:val="21"/>
-          <w:szCs w:val="21"/>
-        </w:rPr>
-        <w:t>MongoDB but</w:t>
-      </w:r>
-      <w:r>
-        <w:rPr>
-          <w:rFonts w:ascii="Arial" w:hAnsi="Arial" w:cs="Arial"/>
-          <w:sz w:val="21"/>
-          <w:szCs w:val="21"/>
-        </w:rPr>
-        <w:t xml:space="preserve"> also manipulated by an API. </w:t>
-      </w:r>
-    </w:p>
-    <w:p>
-      <w:pPr>
-        <w:spacing w:line="360" w:lineRule="auto"/>
+        <w:t xml:space="preserve">In short, </w:t>
+      </w:r>
+      <w:r>
+        <w:rPr>
+          <w:rFonts w:ascii="Arial" w:hAnsi="Arial" w:cs="Arial"/>
+          <w:b/>
+          <w:bCs/>
+          <w:sz w:val="21"/>
+          <w:szCs w:val="21"/>
+        </w:rPr>
+        <w:t>Journal: Mood Analyzer</w:t>
+      </w:r>
+      <w:r>
+        <w:rPr>
+          <w:rFonts w:ascii="Arial" w:hAnsi="Arial" w:cs="Arial"/>
+          <w:sz w:val="21"/>
+          <w:szCs w:val="21"/>
+        </w:rPr>
+        <w:t xml:space="preserve"> is a website that allows users to write and submit journal entries on whatever topics they wish, which will then be analyzed by an artificial intelligence to determine the sentimentality of each entry (from negative to positive). Additionally, the website features a collective display of all user-submitted entries, which are altered to reflect each of their sentimentality values.</w:t>
+      </w:r>
+    </w:p>
+    <w:p>
+      <w:pPr>
+        <w:spacing w:line="480" w:lineRule="auto"/>
         <w:ind w:firstLine="426"/>
         <w:rPr>
           <w:rFonts w:ascii="Arial" w:hAnsi="Arial" w:cs="Arial"/>
@@ -415,12 +354,12 @@
           <w:sz w:val="21"/>
           <w:szCs w:val="21"/>
         </w:rPr>
-        <w:t>The journal idea was simple, but after revisiting ML5, an AI library for P5 JavaScript, we decided to make a system in which the user would input a journal entry and have the mood of that entry analyzed to determine how positive it is on a scale from 0% to 100%.</w:t>
-      </w:r>
-    </w:p>
-    <w:p>
-      <w:pPr>
-        <w:spacing w:line="360" w:lineRule="auto"/>
+        <w:t>As a group, we spent a lot of time brainstorming ideas for this project, and despite coming up with many proposals that seem crazy in retrospect, we decided to keep it as simple as possible, while making it visually appealing and interactive. Determined to work with data obtained from strings, we set out to develop a system in which users would type an entry and receive data stored in MongoDB, which would also be manipulated by an API.  </w:t>
+      </w:r>
+    </w:p>
+    <w:p>
+      <w:pPr>
+        <w:spacing w:line="480" w:lineRule="auto"/>
         <w:ind w:firstLine="426"/>
         <w:rPr>
           <w:rFonts w:ascii="Arial" w:hAnsi="Arial" w:cs="Arial"/>
@@ -434,7 +373,26 @@
           <w:sz w:val="21"/>
           <w:szCs w:val="21"/>
         </w:rPr>
-        <w:t xml:space="preserve">From there we expanded quite a bit, but the </w:t>
+        <w:t>The journal idea was simple, but after revisiting ML5, an AI library for P5 JavaScript, we decided to take this one step further by creating a system in which the user would input a journal entry and have the mood of that entry analyzed to determine how positive it is on a scale from 0% to 100%. </w:t>
+      </w:r>
+    </w:p>
+    <w:p>
+      <w:pPr>
+        <w:spacing w:line="480" w:lineRule="auto"/>
+        <w:ind w:firstLine="426"/>
+        <w:rPr>
+          <w:rFonts w:ascii="Arial" w:hAnsi="Arial" w:cs="Arial"/>
+          <w:sz w:val="21"/>
+          <w:szCs w:val="21"/>
+        </w:rPr>
+      </w:pPr>
+      <w:r>
+        <w:rPr>
+          <w:rFonts w:ascii="Arial" w:hAnsi="Arial" w:cs="Arial"/>
+          <w:sz w:val="21"/>
+          <w:szCs w:val="21"/>
+        </w:rPr>
+        <w:t xml:space="preserve">From there, we expanded quite a bit, but the </w:t>
       </w:r>
       <w:proofErr w:type="gramStart"/>
       <w:r>
@@ -452,20 +410,30 @@
           <w:sz w:val="21"/>
           <w:szCs w:val="21"/>
         </w:rPr>
-        <w:t xml:space="preserve"> was to submit and read entries. In the beginning we had our previous project as base</w:t>
-      </w:r>
-      <w:r>
-        <w:rPr>
-          <w:rFonts w:ascii="Arial" w:hAnsi="Arial" w:cs="Arial"/>
-          <w:sz w:val="21"/>
-          <w:szCs w:val="21"/>
-        </w:rPr>
-        <w:t>, but soon enough decided to build up from another template, where we build the core fore of three pages: Home, Append and Collection.</w:t>
-      </w:r>
-    </w:p>
-    <w:p>
-      <w:pPr>
-        <w:spacing w:line="360" w:lineRule="auto"/>
+        <w:t xml:space="preserve"> of the program was allowing users to submit and read entries. In the beginning, we used our previous projects as a </w:t>
+      </w:r>
+      <w:proofErr w:type="gramStart"/>
+      <w:r>
+        <w:rPr>
+          <w:rFonts w:ascii="Arial" w:hAnsi="Arial" w:cs="Arial"/>
+          <w:sz w:val="21"/>
+          <w:szCs w:val="21"/>
+        </w:rPr>
+        <w:t>base, but</w:t>
+      </w:r>
+      <w:proofErr w:type="gramEnd"/>
+      <w:r>
+        <w:rPr>
+          <w:rFonts w:ascii="Arial" w:hAnsi="Arial" w:cs="Arial"/>
+          <w:sz w:val="21"/>
+          <w:szCs w:val="21"/>
+        </w:rPr>
+        <w:t xml:space="preserve"> eventually decided to build up from a new template, where we split the website into three core pages: Home, Append and Collection. </w:t>
+      </w:r>
+    </w:p>
+    <w:p>
+      <w:pPr>
+        <w:spacing w:line="480" w:lineRule="auto"/>
         <w:ind w:firstLine="426"/>
         <w:rPr>
           <w:rFonts w:ascii="Arial" w:hAnsi="Arial" w:cs="Arial"/>
@@ -479,12 +447,30 @@
           <w:sz w:val="21"/>
           <w:szCs w:val="21"/>
         </w:rPr>
-        <w:t>Home would be simply a landing page where the user can have an idea of the website but still feel intrigued by it.</w:t>
-      </w:r>
-    </w:p>
-    <w:p>
-      <w:pPr>
-        <w:spacing w:line="360" w:lineRule="auto"/>
+        <w:t xml:space="preserve">Home is the simplest of the three pages and functions as a landing page to give users a basic idea of the website. It was especially designed to be intriguing, drawing in potential users to the </w:t>
+      </w:r>
+      <w:r>
+        <w:rPr>
+          <w:rFonts w:ascii="Arial" w:hAnsi="Arial" w:cs="Arial"/>
+          <w:b/>
+          <w:bCs/>
+          <w:sz w:val="21"/>
+          <w:szCs w:val="21"/>
+        </w:rPr>
+        <w:t>Journal: Mood Analyzer</w:t>
+      </w:r>
+      <w:r>
+        <w:rPr>
+          <w:rFonts w:ascii="Arial" w:hAnsi="Arial" w:cs="Arial"/>
+          <w:sz w:val="21"/>
+          <w:szCs w:val="21"/>
+        </w:rPr>
+        <w:t xml:space="preserve"> experience. </w:t>
+      </w:r>
+    </w:p>
+    <w:p>
+      <w:pPr>
+        <w:spacing w:line="480" w:lineRule="auto"/>
         <w:ind w:firstLine="426"/>
         <w:rPr>
           <w:rFonts w:ascii="Arial" w:hAnsi="Arial" w:cs="Arial"/>
@@ -498,7 +484,8 @@
           <w:sz w:val="21"/>
           <w:szCs w:val="21"/>
         </w:rPr>
-        <w:t xml:space="preserve">Append would be a form to make the entries and submit, and we might have overcomplicated our development by adding steps to it, but it </w:t>
+        <w:lastRenderedPageBreak/>
+        <w:t xml:space="preserve">The Append page gives users a form to write and submit their entries. We might have overcomplicated our development by adding extra steps to the process, but it </w:t>
       </w:r>
       <w:proofErr w:type="gramStart"/>
       <w:r>
@@ -516,44 +503,12 @@
           <w:sz w:val="21"/>
           <w:szCs w:val="21"/>
         </w:rPr>
-        <w:t xml:space="preserve"> off since it enhanced the user experience.</w:t>
-      </w:r>
-      <w:r>
-        <w:rPr>
-          <w:rFonts w:ascii="Arial" w:hAnsi="Arial" w:cs="Arial"/>
-          <w:sz w:val="21"/>
-          <w:szCs w:val="21"/>
-        </w:rPr>
-        <w:t xml:space="preserve"> First the user would have an inspiring message and click on the “Begin” button to access the form, then they would type their name, entry and click submit, then the page displays the positive percentage with the option of doing another entry using the button. All these elements are already present in the HTML and are triggered to display with JavaScript events. When clicking submit, the JS and the ML5 model process the entry and assign values to the whole message as well for each sentence delimited by a comma or period. Then all this info is routed to the Python, which stores the username, an array of </w:t>
-      </w:r>
-      <w:r>
-        <w:rPr>
-          <w:rFonts w:ascii="Arial" w:hAnsi="Arial" w:cs="Arial"/>
-          <w:sz w:val="21"/>
-          <w:szCs w:val="21"/>
-        </w:rPr>
-        <w:t xml:space="preserve">sentiment </w:t>
-      </w:r>
-      <w:r>
-        <w:rPr>
-          <w:rFonts w:ascii="Arial" w:hAnsi="Arial" w:cs="Arial"/>
-          <w:sz w:val="21"/>
-          <w:szCs w:val="21"/>
-        </w:rPr>
-        <w:t xml:space="preserve">values </w:t>
-      </w:r>
-      <w:r>
-        <w:rPr>
-          <w:rFonts w:ascii="Arial" w:hAnsi="Arial" w:cs="Arial"/>
-          <w:sz w:val="21"/>
-          <w:szCs w:val="21"/>
-        </w:rPr>
-        <w:t>and the date and time of submission. Upon submitting the Python also stores the username to a cookie in case the user wants to entry another message, that information will be already filled up. While we first planned on having more variables to display different things once a message was submitted, we decided to divert our efforts to the display of entries in the Collection page</w:t>
-      </w:r>
-    </w:p>
-    <w:p>
-      <w:pPr>
-        <w:spacing w:line="360" w:lineRule="auto"/>
+        <w:t xml:space="preserve"> off by enhancing the user experience. First, the user would come up with an inspiring message and click the “Begin” button to access the form. Then, they would type their name, their entry and click submit. After a brief pause for the website to load, the page will then display the positive percentage and an option to add another entry. All these elements are already present in the HTML and are triggered to display with JavaScript events. </w:t>
+      </w:r>
+    </w:p>
+    <w:p>
+      <w:pPr>
+        <w:spacing w:line="480" w:lineRule="auto"/>
         <w:ind w:firstLine="426"/>
         <w:rPr>
           <w:rFonts w:ascii="Arial" w:hAnsi="Arial" w:cs="Arial"/>
@@ -567,286 +522,115 @@
           <w:sz w:val="21"/>
           <w:szCs w:val="21"/>
         </w:rPr>
+        <w:t>When clicking submit, the JS and the ML5 model process the entry and assign values to the whole message, as well as assigning values to each sentence fragment (delimited by a comma or period). All this information is routed to Python, which stores the username, an array of sentiment values, and the date and time of submission. Upon submission, Python also stores the username in a cookie, which allows the site to remember their name in case the user wants to enter another message. While we initially planned on having more variables to display different things once a message was submitted, we diverted our efforts to the display of entries in the Collection page.</w:t>
+      </w:r>
+    </w:p>
+    <w:p>
+      <w:pPr>
+        <w:spacing w:line="480" w:lineRule="auto"/>
+        <w:ind w:firstLine="426"/>
+        <w:rPr>
+          <w:rFonts w:ascii="Arial" w:hAnsi="Arial" w:cs="Arial"/>
+          <w:sz w:val="21"/>
+          <w:szCs w:val="21"/>
+        </w:rPr>
+      </w:pPr>
+      <w:r>
+        <w:rPr>
+          <w:rFonts w:ascii="Arial" w:hAnsi="Arial" w:cs="Arial"/>
+          <w:sz w:val="21"/>
+          <w:szCs w:val="21"/>
+        </w:rPr>
+        <w:t xml:space="preserve">Since the very beginning, we knew that Collection was going to be the page where users could read past entries, but we had no idea how to display them. While this might have been the most challenging part of the project to tackle, the final product ended up being a pleasant and concise way of visualizing user entries as a collective. To achieve this, we implemented two routes in this page’s display: one through which users can view </w:t>
+      </w:r>
+      <w:r>
+        <w:rPr>
+          <w:rFonts w:ascii="Arial" w:hAnsi="Arial" w:cs="Arial"/>
+          <w:i/>
+          <w:iCs/>
+          <w:sz w:val="21"/>
+          <w:szCs w:val="21"/>
+        </w:rPr>
+        <w:t xml:space="preserve">all </w:t>
+      </w:r>
+      <w:r>
+        <w:rPr>
+          <w:rFonts w:ascii="Arial" w:hAnsi="Arial" w:cs="Arial"/>
+          <w:sz w:val="21"/>
+          <w:szCs w:val="21"/>
+        </w:rPr>
+        <w:t>the entries, and another to view entries from a particular username. The latter option supplies users with a form to enter a username, which is used in filtering entries. Both options will have a similar display: a single-row table that functions as a timeline, with equally distributed cells representing individual entries - each coloured depending on that entry’s positivity rating. Above the table are the dates of the first and last entries, from left to right, and at the center is the date of whichever entry the user is currently hovering over. </w:t>
+      </w:r>
+    </w:p>
+    <w:p>
+      <w:pPr>
+        <w:spacing w:line="480" w:lineRule="auto"/>
+        <w:ind w:firstLine="426"/>
+        <w:rPr>
+          <w:rFonts w:ascii="Arial" w:hAnsi="Arial" w:cs="Arial"/>
+          <w:sz w:val="21"/>
+          <w:szCs w:val="21"/>
+        </w:rPr>
+      </w:pPr>
+      <w:r>
+        <w:rPr>
+          <w:rFonts w:ascii="Arial" w:hAnsi="Arial" w:cs="Arial"/>
+          <w:sz w:val="21"/>
+          <w:szCs w:val="21"/>
+        </w:rPr>
+        <w:t xml:space="preserve">If the user clicks on an entry, the contents are displayed, accompanied by the positivity level. To further highlight this positivity value, the entry’s textbox changes depending on the mood. Not only does the colour of the inner shadow change to reflect the sentiment, but the text is filled with different </w:t>
+      </w:r>
+      <w:r>
+        <w:rPr>
+          <w:rFonts w:ascii="Arial" w:hAnsi="Arial" w:cs="Arial"/>
+          <w:sz w:val="21"/>
+          <w:szCs w:val="21"/>
+        </w:rPr>
         <w:lastRenderedPageBreak/>
-        <w:t>From the very beginning</w:t>
-      </w:r>
-      <w:r>
-        <w:rPr>
-          <w:rFonts w:ascii="Arial" w:hAnsi="Arial" w:cs="Arial"/>
-          <w:sz w:val="21"/>
-          <w:szCs w:val="21"/>
-        </w:rPr>
-        <w:t xml:space="preserve">, we knew </w:t>
-      </w:r>
-      <w:r>
-        <w:rPr>
-          <w:rFonts w:ascii="Arial" w:hAnsi="Arial" w:cs="Arial"/>
-          <w:sz w:val="21"/>
-          <w:szCs w:val="21"/>
-        </w:rPr>
-        <w:t>th</w:t>
-      </w:r>
-      <w:r>
-        <w:rPr>
-          <w:rFonts w:ascii="Arial" w:hAnsi="Arial" w:cs="Arial"/>
-          <w:sz w:val="21"/>
-          <w:szCs w:val="21"/>
-        </w:rPr>
-        <w:t>at</w:t>
-      </w:r>
-      <w:r>
-        <w:rPr>
-          <w:rFonts w:ascii="Arial" w:hAnsi="Arial" w:cs="Arial"/>
-          <w:sz w:val="21"/>
-          <w:szCs w:val="21"/>
-        </w:rPr>
-        <w:t xml:space="preserve"> Collection</w:t>
-      </w:r>
-      <w:r>
-        <w:rPr>
-          <w:rFonts w:ascii="Arial" w:hAnsi="Arial" w:cs="Arial"/>
-          <w:sz w:val="21"/>
-          <w:szCs w:val="21"/>
-        </w:rPr>
-        <w:t xml:space="preserve"> </w:t>
-      </w:r>
-      <w:r>
-        <w:rPr>
-          <w:rFonts w:ascii="Arial" w:hAnsi="Arial" w:cs="Arial"/>
-          <w:sz w:val="21"/>
-          <w:szCs w:val="21"/>
-        </w:rPr>
-        <w:t>was going to be the page where users could read entries, but we had no idea o</w:t>
-      </w:r>
-      <w:r>
-        <w:rPr>
-          <w:rFonts w:ascii="Arial" w:hAnsi="Arial" w:cs="Arial"/>
-          <w:sz w:val="21"/>
-          <w:szCs w:val="21"/>
-        </w:rPr>
-        <w:t>f</w:t>
-      </w:r>
-      <w:r>
-        <w:rPr>
-          <w:rFonts w:ascii="Arial" w:hAnsi="Arial" w:cs="Arial"/>
-          <w:sz w:val="21"/>
-          <w:szCs w:val="21"/>
-        </w:rPr>
-        <w:t xml:space="preserve"> how to display it</w:t>
-      </w:r>
-      <w:r>
-        <w:rPr>
-          <w:rFonts w:ascii="Arial" w:hAnsi="Arial" w:cs="Arial"/>
-          <w:sz w:val="21"/>
-          <w:szCs w:val="21"/>
-        </w:rPr>
-        <w:t xml:space="preserve">. While it might have been the most </w:t>
-      </w:r>
-      <w:r>
-        <w:rPr>
-          <w:rFonts w:ascii="Arial" w:hAnsi="Arial" w:cs="Arial"/>
-          <w:sz w:val="21"/>
-          <w:szCs w:val="21"/>
-        </w:rPr>
-        <w:t xml:space="preserve">confusing and </w:t>
-      </w:r>
-      <w:r>
-        <w:rPr>
-          <w:rFonts w:ascii="Arial" w:hAnsi="Arial" w:cs="Arial"/>
-          <w:sz w:val="21"/>
-          <w:szCs w:val="21"/>
-        </w:rPr>
-        <w:t>unorganized part of this project</w:t>
-      </w:r>
-      <w:r>
-        <w:rPr>
-          <w:rFonts w:ascii="Arial" w:hAnsi="Arial" w:cs="Arial"/>
-          <w:sz w:val="21"/>
-          <w:szCs w:val="21"/>
-        </w:rPr>
-        <w:t>, it has</w:t>
-      </w:r>
-      <w:r>
-        <w:rPr>
-          <w:rFonts w:ascii="Arial" w:hAnsi="Arial" w:cs="Arial"/>
-          <w:sz w:val="21"/>
-          <w:szCs w:val="21"/>
-        </w:rPr>
-        <w:t xml:space="preserve"> </w:t>
-      </w:r>
-      <w:r>
-        <w:rPr>
-          <w:rFonts w:ascii="Arial" w:hAnsi="Arial" w:cs="Arial"/>
-          <w:sz w:val="21"/>
-          <w:szCs w:val="21"/>
-        </w:rPr>
-        <w:t xml:space="preserve">also </w:t>
-      </w:r>
-      <w:r>
-        <w:rPr>
-          <w:rFonts w:ascii="Arial" w:hAnsi="Arial" w:cs="Arial"/>
-          <w:sz w:val="21"/>
-          <w:szCs w:val="21"/>
-        </w:rPr>
-        <w:t xml:space="preserve">worked in our favour since </w:t>
-      </w:r>
-      <w:r>
-        <w:rPr>
-          <w:rFonts w:ascii="Arial" w:hAnsi="Arial" w:cs="Arial"/>
-          <w:sz w:val="21"/>
-          <w:szCs w:val="21"/>
-        </w:rPr>
-        <w:t xml:space="preserve">it </w:t>
-      </w:r>
-      <w:r>
-        <w:rPr>
-          <w:rFonts w:ascii="Arial" w:hAnsi="Arial" w:cs="Arial"/>
-          <w:sz w:val="21"/>
-          <w:szCs w:val="21"/>
-        </w:rPr>
-        <w:t>result</w:t>
-      </w:r>
-      <w:r>
-        <w:rPr>
-          <w:rFonts w:ascii="Arial" w:hAnsi="Arial" w:cs="Arial"/>
-          <w:sz w:val="21"/>
-          <w:szCs w:val="21"/>
-        </w:rPr>
-        <w:t>ed in a</w:t>
-      </w:r>
-      <w:r>
-        <w:rPr>
-          <w:rFonts w:ascii="Arial" w:hAnsi="Arial" w:cs="Arial"/>
-          <w:sz w:val="21"/>
-          <w:szCs w:val="21"/>
-        </w:rPr>
-        <w:t xml:space="preserve"> very pleasant</w:t>
-      </w:r>
-      <w:r>
-        <w:rPr>
-          <w:rFonts w:ascii="Arial" w:hAnsi="Arial" w:cs="Arial"/>
-          <w:sz w:val="21"/>
-          <w:szCs w:val="21"/>
-        </w:rPr>
-        <w:t xml:space="preserve"> experience to visualize entries</w:t>
-      </w:r>
-      <w:r>
-        <w:rPr>
-          <w:rFonts w:ascii="Arial" w:hAnsi="Arial" w:cs="Arial"/>
-          <w:sz w:val="21"/>
-          <w:szCs w:val="21"/>
-        </w:rPr>
-        <w:t>.</w:t>
-      </w:r>
-      <w:r>
-        <w:rPr>
-          <w:rFonts w:ascii="Arial" w:hAnsi="Arial" w:cs="Arial"/>
-          <w:sz w:val="21"/>
-          <w:szCs w:val="21"/>
-        </w:rPr>
-        <w:t xml:space="preserve"> The</w:t>
-      </w:r>
-      <w:r>
-        <w:rPr>
-          <w:rFonts w:ascii="Arial" w:hAnsi="Arial" w:cs="Arial"/>
-          <w:sz w:val="21"/>
-          <w:szCs w:val="21"/>
-        </w:rPr>
-        <w:t xml:space="preserve"> result is a</w:t>
-      </w:r>
-      <w:r>
-        <w:rPr>
-          <w:rFonts w:ascii="Arial" w:hAnsi="Arial" w:cs="Arial"/>
-          <w:sz w:val="21"/>
-          <w:szCs w:val="21"/>
-        </w:rPr>
-        <w:t xml:space="preserve"> page</w:t>
-      </w:r>
-      <w:r>
-        <w:rPr>
-          <w:rFonts w:ascii="Arial" w:hAnsi="Arial" w:cs="Arial"/>
-          <w:sz w:val="21"/>
-          <w:szCs w:val="21"/>
-        </w:rPr>
-        <w:t xml:space="preserve"> that </w:t>
-      </w:r>
-      <w:r>
-        <w:rPr>
-          <w:rFonts w:ascii="Arial" w:hAnsi="Arial" w:cs="Arial"/>
-          <w:sz w:val="21"/>
-          <w:szCs w:val="21"/>
-        </w:rPr>
-        <w:t xml:space="preserve">has two routes in which users can see all the entries or just </w:t>
-      </w:r>
-      <w:r>
-        <w:rPr>
-          <w:rFonts w:ascii="Arial" w:hAnsi="Arial" w:cs="Arial"/>
-          <w:sz w:val="21"/>
-          <w:szCs w:val="21"/>
-        </w:rPr>
-        <w:t xml:space="preserve">the ones </w:t>
-      </w:r>
-      <w:r>
-        <w:rPr>
-          <w:rFonts w:ascii="Arial" w:hAnsi="Arial" w:cs="Arial"/>
-          <w:sz w:val="21"/>
-          <w:szCs w:val="21"/>
-        </w:rPr>
-        <w:t xml:space="preserve">from a particular username. When first landing </w:t>
-      </w:r>
-      <w:r>
-        <w:rPr>
-          <w:rFonts w:ascii="Arial" w:hAnsi="Arial" w:cs="Arial"/>
-          <w:sz w:val="21"/>
-          <w:szCs w:val="21"/>
-        </w:rPr>
-        <w:t>in Collection the user sees a message card and a button for all entries or their own</w:t>
-      </w:r>
-      <w:r>
-        <w:rPr>
-          <w:rFonts w:ascii="Arial" w:hAnsi="Arial" w:cs="Arial"/>
-          <w:sz w:val="21"/>
-          <w:szCs w:val="21"/>
-        </w:rPr>
-        <w:t xml:space="preserve">. If clicked on the single user option, the page will display a form just to entry the username for filtering, </w:t>
-      </w:r>
-      <w:r>
-        <w:rPr>
-          <w:rFonts w:ascii="Arial" w:hAnsi="Arial" w:cs="Arial"/>
-          <w:sz w:val="21"/>
-          <w:szCs w:val="21"/>
-        </w:rPr>
-        <w:t xml:space="preserve">but through either button the user will be displayed a table of a single row that works as a timeline, the cells are </w:t>
-      </w:r>
-      <w:r>
-        <w:rPr>
-          <w:rFonts w:ascii="Arial" w:hAnsi="Arial" w:cs="Arial"/>
-          <w:sz w:val="21"/>
-          <w:szCs w:val="21"/>
-        </w:rPr>
-        <w:t>equally distributed and each represents an entry and has a different colour depending on the positivity level of that entry. On top of the table there are the dates of the first and last entry to left and right</w:t>
-      </w:r>
-      <w:r>
-        <w:rPr>
-          <w:rFonts w:ascii="Arial" w:hAnsi="Arial" w:cs="Arial"/>
-          <w:sz w:val="21"/>
-          <w:szCs w:val="21"/>
-        </w:rPr>
-        <w:t>, at the center there is also the date of the entry when hovered over. When an entry is selected the text with the positivity level and the text box with the entry is displayed, the text box is white with an inner shadow of the same colour attributed to the entry and the text has different fonts depending on the positivity of each sentence. The data is retrieved with Python and routed with IDs to JavaScript, where it is processed and parsed. The colour is mapped from red to yellow and green, where red is 0%, yellow is 50% and green 100%.</w:t>
-      </w:r>
-      <w:r>
-        <w:rPr>
-          <w:rFonts w:ascii="Arial" w:hAnsi="Arial" w:cs="Arial"/>
-          <w:sz w:val="21"/>
-          <w:szCs w:val="21"/>
-        </w:rPr>
-        <w:t xml:space="preserve"> The font is also assigned depending on the level of each phrase. Our confusion with development of this page was mainly due to the fact that we knew what had to be displayed but due to a busy end of the year and schedule conflicts different group member worked on the same task and files, resulting in the some ideas being put aside to present a solid project but later implemented giving Collection a nice charm.</w:t>
+        <w:t xml:space="preserve">fonts to represent the </w:t>
+      </w:r>
+      <w:proofErr w:type="gramStart"/>
+      <w:r>
+        <w:rPr>
+          <w:rFonts w:ascii="Arial" w:hAnsi="Arial" w:cs="Arial"/>
+          <w:sz w:val="21"/>
+          <w:szCs w:val="21"/>
+        </w:rPr>
+        <w:t>particular emotion</w:t>
+      </w:r>
+      <w:proofErr w:type="gramEnd"/>
+      <w:r>
+        <w:rPr>
+          <w:rFonts w:ascii="Arial" w:hAnsi="Arial" w:cs="Arial"/>
+          <w:sz w:val="21"/>
+          <w:szCs w:val="21"/>
+        </w:rPr>
+        <w:t xml:space="preserve"> of each sentence fragment. The colour is mapped from red to yellow and green, where red indicates 0% positivity, yellow indicates 50%, and green indicates 100%. This data is retrieved with Python and routed with IDs to JavaScript, where it is processed and parsed. </w:t>
+      </w:r>
+    </w:p>
+    <w:p>
+      <w:pPr>
+        <w:spacing w:line="480" w:lineRule="auto"/>
+        <w:ind w:firstLine="426"/>
+        <w:rPr>
+          <w:rFonts w:ascii="Arial" w:hAnsi="Arial" w:cs="Arial"/>
+          <w:sz w:val="21"/>
+          <w:szCs w:val="21"/>
+        </w:rPr>
+      </w:pPr>
+      <w:r>
+        <w:rPr>
+          <w:rFonts w:ascii="Arial" w:hAnsi="Arial" w:cs="Arial"/>
+          <w:sz w:val="21"/>
+          <w:szCs w:val="21"/>
+        </w:rPr>
+        <w:t>Our main struggles with developing this page had less to do with figuring out what needed to be implemented, but more to do with each of our busy, conflicting schedules, which was made even more complicated by end-of-term deadlines. We were initially forced to set some ideas aside to develop the cleanest, most polished version of our project, then went back and implemented whatever we could to give the Collection page the nice charm it has now.</w:t>
       </w:r>
     </w:p>
     <w:p>
       <w:pPr>
         <w:keepNext/>
-        <w:spacing w:line="360" w:lineRule="auto"/>
+        <w:spacing w:line="480" w:lineRule="auto"/>
         <w:ind w:firstLine="426"/>
         <w:jc w:val="center"/>
       </w:pPr>
@@ -903,6 +687,7 @@
     <w:p>
       <w:pPr>
         <w:pStyle w:val="Caption"/>
+        <w:spacing w:line="480" w:lineRule="auto"/>
         <w:jc w:val="center"/>
         <w:rPr>
           <w:rFonts w:ascii="Arial" w:hAnsi="Arial" w:cs="Arial"/>
@@ -916,7 +701,7 @@
     </w:p>
     <w:p>
       <w:pPr>
-        <w:spacing w:line="360" w:lineRule="auto"/>
+        <w:spacing w:line="480" w:lineRule="auto"/>
         <w:ind w:firstLine="426"/>
         <w:rPr>
           <w:rFonts w:ascii="Arial" w:hAnsi="Arial" w:cs="Arial"/>
@@ -930,37 +715,57 @@
           <w:sz w:val="21"/>
           <w:szCs w:val="21"/>
         </w:rPr>
+        <w:t xml:space="preserve">On the surface, the scope of this project seemed quite large and felt almost unattainable due to all the responsibilities that a student can have at the end of a semester. </w:t>
+      </w:r>
+      <w:proofErr w:type="gramStart"/>
+      <w:r>
+        <w:rPr>
+          <w:rFonts w:ascii="Arial" w:hAnsi="Arial" w:cs="Arial"/>
+          <w:sz w:val="21"/>
+          <w:szCs w:val="21"/>
+        </w:rPr>
+        <w:t>That being said, each</w:t>
+      </w:r>
+      <w:proofErr w:type="gramEnd"/>
+      <w:r>
+        <w:rPr>
+          <w:rFonts w:ascii="Arial" w:hAnsi="Arial" w:cs="Arial"/>
+          <w:sz w:val="21"/>
+          <w:szCs w:val="21"/>
+        </w:rPr>
+        <w:t xml:space="preserve"> of us was able to coordinate effectively and work in our own time to accomplish our tasks. And, after each commit on GitHub, the project looked </w:t>
+      </w:r>
+      <w:proofErr w:type="gramStart"/>
+      <w:r>
+        <w:rPr>
+          <w:rFonts w:ascii="Arial" w:hAnsi="Arial" w:cs="Arial"/>
+          <w:sz w:val="21"/>
+          <w:szCs w:val="21"/>
+        </w:rPr>
+        <w:t>better and better</w:t>
+      </w:r>
+      <w:proofErr w:type="gramEnd"/>
+      <w:r>
+        <w:rPr>
+          <w:rFonts w:ascii="Arial" w:hAnsi="Arial" w:cs="Arial"/>
+          <w:sz w:val="21"/>
+          <w:szCs w:val="21"/>
+        </w:rPr>
+        <w:t xml:space="preserve">. It was hard working with shared files </w:t>
+      </w:r>
+      <w:r>
+        <w:rPr>
+          <w:rFonts w:ascii="Arial" w:hAnsi="Arial" w:cs="Arial"/>
+          <w:sz w:val="21"/>
+          <w:szCs w:val="21"/>
+        </w:rPr>
         <w:lastRenderedPageBreak/>
-        <w:t>The scope of this project seemed a lot larger and almost unattainable due to all the complications that a student can have at the end of a semester</w:t>
-      </w:r>
-      <w:r>
-        <w:rPr>
-          <w:rFonts w:ascii="Arial" w:hAnsi="Arial" w:cs="Arial"/>
-          <w:sz w:val="21"/>
-          <w:szCs w:val="21"/>
-        </w:rPr>
-        <w:t xml:space="preserve">, but </w:t>
-      </w:r>
-      <w:r>
-        <w:rPr>
-          <w:rFonts w:ascii="Arial" w:hAnsi="Arial" w:cs="Arial"/>
-          <w:sz w:val="21"/>
-          <w:szCs w:val="21"/>
-        </w:rPr>
-        <w:t xml:space="preserve">we were able to coordinate and each work in their own time to accomplish tasks and after each commit on GitHub, the project took a better shape. It was hard sometimes to work on files that another person was working so we wouldn’t override each other’s changes, but we got around that by using different files </w:t>
-      </w:r>
-      <w:r>
-        <w:rPr>
-          <w:rFonts w:ascii="Arial" w:hAnsi="Arial" w:cs="Arial"/>
-          <w:sz w:val="21"/>
-          <w:szCs w:val="21"/>
-        </w:rPr>
-        <w:t>which sometimes were duplicated from the main one that would be integrated.</w:t>
-      </w:r>
-    </w:p>
-    <w:p>
-      <w:pPr>
-        <w:spacing w:line="360" w:lineRule="auto"/>
+        <w:t>because of the fear that we would override each other’s changes, but we got around that by frequently duplicating and merging files together to preserve each of our work.</w:t>
+      </w:r>
+    </w:p>
+    <w:p>
+      <w:pPr>
+        <w:spacing w:line="480" w:lineRule="auto"/>
         <w:ind w:firstLine="426"/>
         <w:rPr>
           <w:rFonts w:ascii="Arial" w:hAnsi="Arial" w:cs="Arial"/>
@@ -974,12 +779,12 @@
           <w:sz w:val="21"/>
           <w:szCs w:val="21"/>
         </w:rPr>
-        <w:t>ML5 might have been easy to implement and a great way to measure the sentiment of texts, but the model showed its age and lack of updates by not giving reliable results at times, producing some numbers with a lot of decimals or even very positive or negative reviews when the text was clearly showing the opposite.</w:t>
-      </w:r>
-    </w:p>
-    <w:p>
-      <w:pPr>
-        <w:spacing w:line="360" w:lineRule="auto"/>
+        <w:t>ML5 should have been easy to implement, and a great way to measure the sentiment of texts, but the model we used showed its age. A lack of recent updates to its system made the model’s results unreliable at times, producing some numbers with excessive decimals, or even extremely positive or negative percentages when the text was clearly showing the opposite. </w:t>
+      </w:r>
+    </w:p>
+    <w:p>
+      <w:pPr>
+        <w:spacing w:line="480" w:lineRule="auto"/>
         <w:ind w:firstLine="426"/>
         <w:rPr>
           <w:rFonts w:ascii="Arial" w:hAnsi="Arial" w:cs="Arial"/>
@@ -993,12 +798,12 @@
           <w:sz w:val="21"/>
           <w:szCs w:val="21"/>
         </w:rPr>
-        <w:t>Overall, this project represents a balance between experimentation and restraint, combining AI-driven analysis with a clear focus on user interaction and data visualization. Despite technical limitations, such as ML5’s occasional unreliable sentiment readings, and the logistical challenges of coordinating work at the end of the semester, we were able to adapt and refine our approach. Through iteration, collaboration, and careful integration of our individual contributions, the project evolved into a cohesive system that successfully connects user input, machine learning, and visual feedback, while also reflecting the realities and compromises of working on a complex group project.</w:t>
-      </w:r>
-    </w:p>
-    <w:p>
-      <w:pPr>
-        <w:spacing w:line="360" w:lineRule="auto"/>
+        <w:t>Overall, this project represents a balance between experimentation and restraint, combining AI-driven analysis with a clear focus on user interaction and data visualization. Despite technical limitations, such as ML5’s occasional unreliable sentiment readings, and the logistical challenges of coordinating work at the end of the semester, we were able to adapt and refine our approach.  Through iteration, collaboration, and careful integration of our individual contributions, the project evolved into a cohesive system that successfully connects user input, machine learning, and visual feedback, while also reflecting the realities and compromises of working on a complex group project.</w:t>
+      </w:r>
+    </w:p>
+    <w:p>
+      <w:pPr>
+        <w:spacing w:line="480" w:lineRule="auto"/>
         <w:ind w:firstLine="426"/>
         <w:jc w:val="center"/>
         <w:rPr>
@@ -1010,18 +815,42 @@
     </w:p>
     <w:p>
       <w:pPr>
-        <w:spacing w:line="360" w:lineRule="auto"/>
+        <w:spacing w:line="480" w:lineRule="auto"/>
         <w:ind w:firstLine="426"/>
-        <w:rPr>
-          <w:rFonts w:ascii="Arial" w:hAnsi="Arial" w:cs="Arial"/>
-          <w:sz w:val="21"/>
-          <w:szCs w:val="21"/>
-        </w:rPr>
-      </w:pPr>
-    </w:p>
-    <w:p>
-      <w:pPr>
-        <w:spacing w:line="360" w:lineRule="auto"/>
+        <w:jc w:val="center"/>
+        <w:rPr>
+          <w:rFonts w:ascii="Arial" w:hAnsi="Arial" w:cs="Arial"/>
+          <w:sz w:val="21"/>
+          <w:szCs w:val="21"/>
+        </w:rPr>
+      </w:pPr>
+    </w:p>
+    <w:p>
+      <w:pPr>
+        <w:spacing w:line="480" w:lineRule="auto"/>
+        <w:ind w:firstLine="426"/>
+        <w:jc w:val="center"/>
+        <w:rPr>
+          <w:rFonts w:ascii="Arial" w:hAnsi="Arial" w:cs="Arial"/>
+          <w:sz w:val="21"/>
+          <w:szCs w:val="21"/>
+        </w:rPr>
+      </w:pPr>
+    </w:p>
+    <w:p>
+      <w:pPr>
+        <w:spacing w:line="480" w:lineRule="auto"/>
+        <w:ind w:firstLine="426"/>
+        <w:rPr>
+          <w:rFonts w:ascii="Arial" w:hAnsi="Arial" w:cs="Arial"/>
+          <w:sz w:val="21"/>
+          <w:szCs w:val="21"/>
+        </w:rPr>
+      </w:pPr>
+    </w:p>
+    <w:p>
+      <w:pPr>
+        <w:spacing w:after="160" w:line="278" w:lineRule="auto"/>
         <w:rPr>
           <w:rFonts w:ascii="Arial" w:eastAsiaTheme="majorEastAsia" w:hAnsi="Arial" w:cs="Arial"/>
           <w:b/>
@@ -1042,12 +871,12 @@
           <w:sz w:val="28"/>
           <w:szCs w:val="28"/>
         </w:rPr>
-        <w:t>Group work coordination</w:t>
-      </w:r>
-    </w:p>
-    <w:p>
-      <w:pPr>
-        <w:spacing w:line="360" w:lineRule="auto"/>
+        <w:br w:type="page"/>
+      </w:r>
+    </w:p>
+    <w:p>
+      <w:pPr>
+        <w:spacing w:line="480" w:lineRule="auto"/>
         <w:rPr>
           <w:rFonts w:ascii="Arial" w:eastAsiaTheme="majorEastAsia" w:hAnsi="Arial" w:cs="Arial"/>
           <w:b/>
@@ -1068,167 +897,191 @@
           <w:sz w:val="28"/>
           <w:szCs w:val="28"/>
         </w:rPr>
-        <w:t>**EDIT your segments to hype yourself up lmao**</w:t>
-      </w:r>
-    </w:p>
-    <w:p>
-      <w:pPr>
-        <w:spacing w:line="360" w:lineRule="auto"/>
-        <w:rPr>
-          <w:rFonts w:ascii="Arial" w:hAnsi="Arial" w:cs="Arial"/>
-          <w:sz w:val="21"/>
-          <w:szCs w:val="21"/>
-        </w:rPr>
-      </w:pPr>
-    </w:p>
-    <w:p>
-      <w:pPr>
-        <w:spacing w:line="360" w:lineRule="auto"/>
-        <w:rPr>
-          <w:rFonts w:ascii="Arial" w:hAnsi="Arial" w:cs="Arial"/>
-          <w:sz w:val="21"/>
-          <w:szCs w:val="21"/>
-        </w:rPr>
-      </w:pPr>
-      <w:r>
-        <w:rPr>
-          <w:rFonts w:ascii="Arial" w:hAnsi="Arial" w:cs="Arial"/>
-          <w:sz w:val="21"/>
-          <w:szCs w:val="21"/>
-        </w:rPr>
-        <w:t>One of the strengths of this project that I feel helped a lot was the way we delegated and coordinated doing work that played to each members strengths in developments Aswell as accommodating each of our schedules. When we first brainstormed on call, we delegated work, and brainstormed on what libraries we could use to enhance the project</w:t>
-      </w:r>
-    </w:p>
-    <w:p>
-      <w:pPr>
-        <w:spacing w:line="360" w:lineRule="auto"/>
-        <w:rPr>
-          <w:rFonts w:ascii="Arial" w:hAnsi="Arial" w:cs="Arial"/>
-          <w:sz w:val="21"/>
-          <w:szCs w:val="21"/>
-        </w:rPr>
-      </w:pPr>
-    </w:p>
-    <w:p>
-      <w:pPr>
-        <w:spacing w:line="360" w:lineRule="auto"/>
-        <w:rPr>
-          <w:rFonts w:ascii="Arial" w:hAnsi="Arial" w:cs="Arial"/>
-          <w:sz w:val="21"/>
-          <w:szCs w:val="21"/>
-        </w:rPr>
-      </w:pPr>
-      <w:r>
-        <w:rPr>
-          <w:rFonts w:ascii="Arial" w:hAnsi="Arial" w:cs="Arial"/>
-          <w:sz w:val="21"/>
-          <w:szCs w:val="21"/>
-        </w:rPr>
-        <w:t xml:space="preserve">Hugo was a massive help, taking on the early stages of the website which provided the crucial framework that the project is based off. While the planning for the project was a group effort, Hugo helped by planning out the different pages to the website as well as being, designing the UI, and all while making and keeping the website looking fantastic, tying the project together. Hugo also… </w:t>
-      </w:r>
-    </w:p>
-    <w:p>
-      <w:pPr>
-        <w:spacing w:line="360" w:lineRule="auto"/>
-        <w:rPr>
-          <w:rFonts w:ascii="Arial" w:hAnsi="Arial" w:cs="Arial"/>
-          <w:sz w:val="21"/>
-          <w:szCs w:val="21"/>
-        </w:rPr>
-      </w:pPr>
-    </w:p>
-    <w:p>
-      <w:pPr>
-        <w:spacing w:line="360" w:lineRule="auto"/>
-        <w:rPr>
-          <w:rFonts w:ascii="Arial" w:hAnsi="Arial" w:cs="Arial"/>
-          <w:sz w:val="21"/>
-          <w:szCs w:val="21"/>
-        </w:rPr>
-      </w:pPr>
-      <w:r>
-        <w:rPr>
-          <w:rFonts w:ascii="Arial" w:hAnsi="Arial" w:cs="Arial"/>
-          <w:sz w:val="21"/>
-          <w:szCs w:val="21"/>
-        </w:rPr>
-        <w:t xml:space="preserve">André helped with setting up the backend to the website, the mongo DB communication and the JavaScript for the display. Throughout the project, he was crucial in ensuring communication </w:t>
-      </w:r>
-      <w:r>
-        <w:rPr>
-          <w:rFonts w:ascii="Arial" w:hAnsi="Arial" w:cs="Arial"/>
-          <w:sz w:val="21"/>
-          <w:szCs w:val="21"/>
-        </w:rPr>
         <w:lastRenderedPageBreak/>
-        <w:t xml:space="preserve">between members to make sure people were working to their strengths and to avoid redundant work.  André also </w:t>
-      </w:r>
-      <w:proofErr w:type="gramStart"/>
-      <w:r>
-        <w:rPr>
-          <w:rFonts w:ascii="Arial" w:hAnsi="Arial" w:cs="Arial"/>
-          <w:sz w:val="21"/>
-          <w:szCs w:val="21"/>
-        </w:rPr>
-        <w:t>…..</w:t>
-      </w:r>
-      <w:proofErr w:type="gramEnd"/>
-      <w:r>
-        <w:rPr>
-          <w:rFonts w:ascii="Arial" w:hAnsi="Arial" w:cs="Arial"/>
-          <w:sz w:val="21"/>
-          <w:szCs w:val="21"/>
-        </w:rPr>
-        <w:t xml:space="preserve"> (cool new collective display &amp; design inspo)</w:t>
-      </w:r>
-    </w:p>
-    <w:p>
-      <w:pPr>
-        <w:spacing w:line="360" w:lineRule="auto"/>
-        <w:rPr>
-          <w:rFonts w:ascii="Arial" w:hAnsi="Arial" w:cs="Arial"/>
-          <w:sz w:val="21"/>
-          <w:szCs w:val="21"/>
-        </w:rPr>
-      </w:pPr>
-    </w:p>
-    <w:p>
-      <w:pPr>
-        <w:spacing w:line="360" w:lineRule="auto"/>
-        <w:rPr>
-          <w:rFonts w:ascii="Arial" w:hAnsi="Arial" w:cs="Arial"/>
-          <w:sz w:val="21"/>
-          <w:szCs w:val="21"/>
-        </w:rPr>
-      </w:pPr>
-      <w:r>
-        <w:rPr>
-          <w:rFonts w:ascii="Arial" w:hAnsi="Arial" w:cs="Arial"/>
-          <w:sz w:val="21"/>
-          <w:szCs w:val="21"/>
-        </w:rPr>
-        <w:t>Owen worked with setting up the ML5 integration as well as handling the sentiment values and how they would manipulate the various entries. He designed the various helper functions used in the display that would allow for various things to be changed dynamically, with their modular nature assisting in the ease of implementation, also allowing for these modules to be used by group members in future projects. Most of the planning for my part was done in apple Freeform outlined in the planning flowchart walkthrough section.</w:t>
-      </w:r>
-    </w:p>
-    <w:p>
-      <w:pPr>
-        <w:spacing w:line="360" w:lineRule="auto"/>
-        <w:rPr>
-          <w:rFonts w:ascii="Arial" w:hAnsi="Arial" w:cs="Arial"/>
-          <w:sz w:val="21"/>
-          <w:szCs w:val="21"/>
-        </w:rPr>
-      </w:pPr>
-    </w:p>
-    <w:p>
-      <w:pPr>
-        <w:spacing w:line="360" w:lineRule="auto"/>
-        <w:rPr>
-          <w:rFonts w:ascii="Arial" w:hAnsi="Arial" w:cs="Arial"/>
-          <w:sz w:val="21"/>
-          <w:szCs w:val="21"/>
-        </w:rPr>
-      </w:pPr>
+        <w:t>Group work coordination</w:t>
+      </w:r>
+    </w:p>
+    <w:p>
+      <w:pPr>
+        <w:spacing w:line="480" w:lineRule="auto"/>
+        <w:rPr>
+          <w:rFonts w:ascii="Arial" w:hAnsi="Arial" w:cs="Arial"/>
+          <w:sz w:val="21"/>
+          <w:szCs w:val="21"/>
+        </w:rPr>
+      </w:pPr>
+    </w:p>
+    <w:p>
+      <w:pPr>
+        <w:spacing w:line="480" w:lineRule="auto"/>
+        <w:ind w:firstLine="426"/>
+        <w:rPr>
+          <w:rFonts w:ascii="Arial" w:hAnsi="Arial" w:cs="Arial"/>
+          <w:sz w:val="21"/>
+          <w:szCs w:val="21"/>
+        </w:rPr>
+      </w:pPr>
+      <w:r>
+        <w:rPr>
+          <w:rFonts w:ascii="Arial" w:hAnsi="Arial" w:cs="Arial"/>
+          <w:sz w:val="21"/>
+          <w:szCs w:val="21"/>
+        </w:rPr>
+        <w:t>During our first brainstorming session, we delegated work and deliberated on which libraries we could use to enhance the project. In fact, one of the strongest aspects of this project was the way we delegated and coordinated work that played to each member's technical strengths, as well as taking measures to accommodate each of our schedules.</w:t>
+      </w:r>
+    </w:p>
+    <w:p>
+      <w:pPr>
+        <w:spacing w:line="480" w:lineRule="auto"/>
+        <w:ind w:firstLine="426"/>
+        <w:rPr>
+          <w:rFonts w:ascii="Arial" w:hAnsi="Arial" w:cs="Arial"/>
+          <w:sz w:val="21"/>
+          <w:szCs w:val="21"/>
+        </w:rPr>
+      </w:pPr>
+      <w:r>
+        <w:rPr>
+          <w:rFonts w:ascii="Arial" w:hAnsi="Arial" w:cs="Arial"/>
+          <w:sz w:val="21"/>
+          <w:szCs w:val="21"/>
+        </w:rPr>
+        <w:t>Hugo was a massive help, taking on the early stages of the website and providing the crucial framework upon which the project was built. While the planning for the project was a group effort, Hugo helped by organizing the project files and laying out each of the different pages of the website. He designed the UI, creating a visually cohesive colour scheme and design. He carefully planned out the big picture elements, such as customizing the navigation bar and modifying all the images, such that they not only blended well with the design but were also small enough to prevent loading lag. Special attention was given to the smaller details as well, including a specialized scroll bar and browser tab logo. His efforts were focused on creating a distinct, polished website, well-suited to handle the contributions of both Owen and André, with the goal of tying the project together through a common aesthetic.  </w:t>
+      </w:r>
+    </w:p>
+    <w:p>
+      <w:pPr>
+        <w:spacing w:line="480" w:lineRule="auto"/>
+        <w:ind w:firstLine="426"/>
+        <w:rPr>
+          <w:rFonts w:ascii="Arial" w:hAnsi="Arial" w:cs="Arial"/>
+          <w:sz w:val="21"/>
+          <w:szCs w:val="21"/>
+        </w:rPr>
+      </w:pPr>
+      <w:r>
+        <w:rPr>
+          <w:rFonts w:ascii="Arial" w:hAnsi="Arial" w:cs="Arial"/>
+          <w:sz w:val="21"/>
+          <w:szCs w:val="21"/>
+        </w:rPr>
+        <w:t>André helped with setting up the backend to the website, the MongoDB communication, and the JavaScript for the display. Throughout the project, he was crucial in ensuring communication between members to make sure people were working to their strengths and to avoid redundant work. André also</w:t>
+      </w:r>
+      <w:r>
+        <w:rPr>
+          <w:rFonts w:ascii="Arial" w:hAnsi="Arial" w:cs="Arial"/>
+          <w:sz w:val="21"/>
+          <w:szCs w:val="21"/>
+        </w:rPr>
+        <w:t xml:space="preserve"> worked on the Collection page towards the end to ensure that the project was presentable. Despite of all the planning there was no clear visual reference for what the page was going to look like, other than how the colours were going to be mapped</w:t>
+      </w:r>
+      <w:r>
+        <w:rPr>
+          <w:rFonts w:ascii="Arial" w:hAnsi="Arial" w:cs="Arial"/>
+          <w:sz w:val="21"/>
+          <w:szCs w:val="21"/>
+        </w:rPr>
+        <w:t xml:space="preserve">. </w:t>
+      </w:r>
+      <w:r>
+        <w:rPr>
+          <w:rFonts w:ascii="Arial" w:hAnsi="Arial" w:cs="Arial"/>
+          <w:sz w:val="21"/>
+          <w:szCs w:val="21"/>
+        </w:rPr>
+        <w:t>So,</w:t>
+      </w:r>
+      <w:r>
+        <w:rPr>
+          <w:rFonts w:ascii="Arial" w:hAnsi="Arial" w:cs="Arial"/>
+          <w:sz w:val="21"/>
+          <w:szCs w:val="21"/>
+        </w:rPr>
+        <w:t xml:space="preserve"> with a screenshot of the empty in Adobe XD, a sketch was quickly made as a guide to be replicated in the front-end and even </w:t>
+      </w:r>
+      <w:r>
+        <w:rPr>
+          <w:rFonts w:ascii="Arial" w:hAnsi="Arial" w:cs="Arial"/>
+          <w:sz w:val="21"/>
+          <w:szCs w:val="21"/>
+        </w:rPr>
+        <w:t>then,</w:t>
+      </w:r>
+      <w:r>
+        <w:rPr>
+          <w:rFonts w:ascii="Arial" w:hAnsi="Arial" w:cs="Arial"/>
+          <w:sz w:val="21"/>
+          <w:szCs w:val="21"/>
+        </w:rPr>
+        <w:t xml:space="preserve"> a few more visual elements were added such as the inner shadow for the text box.</w:t>
+      </w:r>
+      <w:r>
+        <w:rPr>
+          <w:rFonts w:ascii="Arial" w:hAnsi="Arial" w:cs="Arial"/>
+          <w:sz w:val="21"/>
+          <w:szCs w:val="21"/>
+        </w:rPr>
+        <w:t xml:space="preserve"> The first thing to be done in the front-end was receiving data from MongoDB and converting it to a 0 to 100 scale, rounding it and then mapping it from 0 to 50 and 50 to 100 for the colour scheme. Other than </w:t>
+      </w:r>
+      <w:r>
+        <w:rPr>
+          <w:rFonts w:ascii="Arial" w:hAnsi="Arial" w:cs="Arial"/>
+          <w:sz w:val="21"/>
+          <w:szCs w:val="21"/>
+        </w:rPr>
+        <w:lastRenderedPageBreak/>
+        <w:t>that, it was mainly the job of doing changes in the JavaScript to ensure that only certain elements were being displayed.</w:t>
+      </w:r>
+    </w:p>
+    <w:p>
+      <w:pPr>
+        <w:spacing w:line="480" w:lineRule="auto"/>
+        <w:ind w:firstLine="426"/>
+        <w:rPr>
+          <w:rFonts w:ascii="Arial" w:hAnsi="Arial" w:cs="Arial"/>
+          <w:sz w:val="21"/>
+          <w:szCs w:val="21"/>
+        </w:rPr>
+      </w:pPr>
+      <w:r>
+        <w:rPr>
+          <w:rFonts w:ascii="Arial" w:hAnsi="Arial" w:cs="Arial"/>
+          <w:sz w:val="21"/>
+          <w:szCs w:val="21"/>
+        </w:rPr>
+        <w:t>Owen worked on setting up the ML5 integration as well as handling the sentiment values and how they would manipulate the various entries. He designed the various helper functions used in the display that would allow for various things to be changed dynamically, with their modular nature assisting in the ease of implementation. This also allows for these modules to be used by group members in future projects. Most of the planning for Owen’s part was done in Apple Freeform, outlined in the planning flowchart walkthrough section below.</w:t>
+      </w:r>
+    </w:p>
+    <w:p>
+      <w:pPr>
+        <w:spacing w:line="360" w:lineRule="auto"/>
+        <w:rPr>
+          <w:rFonts w:ascii="Arial" w:hAnsi="Arial" w:cs="Arial"/>
+          <w:sz w:val="21"/>
+          <w:szCs w:val="21"/>
+        </w:rPr>
+      </w:pPr>
+    </w:p>
+    <w:p>
+      <w:pPr>
+        <w:spacing w:after="160" w:line="278" w:lineRule="auto"/>
+        <w:rPr>
+          <w:rFonts w:ascii="Arial" w:eastAsiaTheme="majorEastAsia" w:hAnsi="Arial" w:cs="Arial"/>
+          <w:color w:val="000000" w:themeColor="text1"/>
+          <w:spacing w:val="15"/>
+          <w:sz w:val="32"/>
+          <w:szCs w:val="32"/>
+        </w:rPr>
+      </w:pPr>
+      <w:r>
+        <w:rPr>
+          <w:rFonts w:ascii="Arial" w:hAnsi="Arial" w:cs="Arial"/>
+          <w:color w:val="000000" w:themeColor="text1"/>
+          <w:sz w:val="32"/>
+          <w:szCs w:val="32"/>
+        </w:rPr>
+        <w:br w:type="page"/>
+      </w:r>
     </w:p>
     <w:p>
       <w:pPr>
@@ -1247,6 +1100,7 @@
           <w:sz w:val="32"/>
           <w:szCs w:val="32"/>
         </w:rPr>
+        <w:lastRenderedPageBreak/>
         <w:t>Planning Flowchart Walkthrough</w:t>
       </w:r>
     </w:p>
@@ -1420,9 +1274,8 @@
           <w:sz w:val="21"/>
           <w:szCs w:val="21"/>
         </w:rPr>
-        <w:lastRenderedPageBreak/>
         <w:drawing>
-          <wp:inline distT="0" distB="0" distL="0" distR="0" wp14:anchorId="01421879" wp14:editId="5FDB8387">
+          <wp:inline distT="0" distB="0" distL="0" distR="0" wp14:anchorId="01421879" wp14:editId="415D8937">
             <wp:extent cx="5943600" cy="3644265"/>
             <wp:effectExtent l="0" t="0" r="0" b="635"/>
             <wp:docPr id="414813466" name="Picture 4" descr="A diagram of a text structure&#10;&#10;AI-generated content may be incorrect."/>
@@ -1536,7 +1389,6 @@
           <w:sz w:val="21"/>
           <w:szCs w:val="21"/>
         </w:rPr>
-        <w:lastRenderedPageBreak/>
         <w:drawing>
           <wp:inline distT="0" distB="0" distL="0" distR="0" wp14:anchorId="3B4EF8B2" wp14:editId="5FA78853">
             <wp:extent cx="5943600" cy="3783330"/>
@@ -1763,7 +1615,6 @@
           <w:sz w:val="21"/>
           <w:szCs w:val="21"/>
         </w:rPr>
-        <w:lastRenderedPageBreak/>
         <w:t>Segment 3) Collection display:</w:t>
       </w:r>
       <w:r>
@@ -1847,6 +1698,7 @@
           <w:sz w:val="21"/>
           <w:szCs w:val="21"/>
         </w:rPr>
+        <w:lastRenderedPageBreak/>
         <w:br/>
         <w:t xml:space="preserve">Segment 4/5) Planning for inputs </w:t>
       </w:r>

</xml_diff>